<commit_message>
Subo todo lo que he estado haciendo sobre el diseño de la base de datos a lo largo del fin de semana
</commit_message>
<xml_diff>
--- a/Base de datos/Diseño de las Bases de datos/Diseño de las Bases de Datos de CygnusCloud.docx
+++ b/Base de datos/Diseño de las Bases de datos/Diseño de las Bases de Datos de CygnusCloud.docx
@@ -322,7 +322,13 @@
         <w:spacing w:after="288"/>
       </w:pPr>
       <w:r>
-        <w:t>Un VARCHAR(13) con el nombre del tipo de usuario (véase profesor, alumno, administrador)</w:t>
+        <w:t>Un VARCHAR(</w:t>
+      </w:r>
+      <w:r>
+        <w:t>20</w:t>
+      </w:r>
+      <w:r>
+        <w:t>) con el nombre del tipo de usuario (véase profesor, alumno, administrador)</w:t>
       </w:r>
     </w:p>
     <w:p>
@@ -708,9 +714,9 @@
         </w:rPr>
         <w:drawing>
           <wp:inline distT="0" distB="0" distL="0" distR="0">
-            <wp:extent cx="5838825" cy="2697641"/>
+            <wp:extent cx="5715000" cy="2640432"/>
             <wp:effectExtent l="19050" t="0" r="0" b="0"/>
-            <wp:docPr id="1" name="0 Imagen" descr="BDWeb.jpg"/>
+            <wp:docPr id="2" name="1 Imagen" descr="BDWeb.jpg"/>
             <wp:cNvGraphicFramePr>
               <a:graphicFrameLocks xmlns:a="http://schemas.openxmlformats.org/drawingml/2006/main" noChangeAspect="1"/>
             </wp:cNvGraphicFramePr>
@@ -730,7 +736,7 @@
                   <pic:spPr>
                     <a:xfrm>
                       <a:off x="0" y="0"/>
-                      <a:ext cx="5838138" cy="2697324"/>
+                      <a:ext cx="5714328" cy="2640122"/>
                     </a:xfrm>
                     <a:prstGeom prst="rect">
                       <a:avLst/>
@@ -773,26 +779,294 @@
       <w:pPr>
         <w:pStyle w:val="Prrafodelista"/>
         <w:numPr>
+          <w:ilvl w:val="1"/>
+          <w:numId w:val="8"/>
+        </w:numPr>
+        <w:spacing w:after="288"/>
+      </w:pPr>
+      <w:proofErr w:type="spellStart"/>
+      <w:r>
+        <w:t>IdUsuario</w:t>
+      </w:r>
+      <w:proofErr w:type="spellEnd"/>
+      <w:r>
+        <w:t xml:space="preserve"> -&gt; </w:t>
+      </w:r>
+      <w:proofErr w:type="spellStart"/>
+      <w:r>
+        <w:t>NombreUsuario,Contraseña</w:t>
+      </w:r>
+      <w:proofErr w:type="spellEnd"/>
+    </w:p>
+    <w:p>
+      <w:pPr>
+        <w:pStyle w:val="Prrafodelista"/>
+        <w:numPr>
+          <w:ilvl w:val="1"/>
+          <w:numId w:val="8"/>
+        </w:numPr>
+        <w:spacing w:after="288"/>
+      </w:pPr>
+      <w:proofErr w:type="spellStart"/>
+      <w:r>
+        <w:t>IdGrupo,Año</w:t>
+      </w:r>
+      <w:proofErr w:type="spellEnd"/>
+      <w:r>
+        <w:t>-&gt;</w:t>
+      </w:r>
+      <w:proofErr w:type="spellStart"/>
+      <w:r>
+        <w:t>Asignatura,Curso,Grupo</w:t>
+      </w:r>
+      <w:proofErr w:type="spellEnd"/>
+    </w:p>
+    <w:p>
+      <w:pPr>
+        <w:pStyle w:val="Prrafodelista"/>
+        <w:numPr>
+          <w:ilvl w:val="1"/>
+          <w:numId w:val="8"/>
+        </w:numPr>
+        <w:spacing w:after="288"/>
+      </w:pPr>
+      <w:proofErr w:type="spellStart"/>
+      <w:r>
+        <w:t>IdTipo</w:t>
+      </w:r>
+      <w:proofErr w:type="spellEnd"/>
+      <w:r>
+        <w:t xml:space="preserve"> -&gt;</w:t>
+      </w:r>
+      <w:proofErr w:type="spellStart"/>
+      <w:r>
+        <w:t>NombreTipo,Permisos</w:t>
+      </w:r>
+      <w:proofErr w:type="spellEnd"/>
+    </w:p>
+    <w:p>
+      <w:pPr>
+        <w:spacing w:after="288"/>
+      </w:pPr>
+      <w:r>
+        <w:t xml:space="preserve">Con respecto a estas dependencias funcionales procedemos </w:t>
+      </w:r>
+      <w:proofErr w:type="gramStart"/>
+      <w:r>
+        <w:t>a el</w:t>
+      </w:r>
+      <w:proofErr w:type="gramEnd"/>
+      <w:r>
+        <w:t xml:space="preserve"> estudio de las formas normales</w:t>
+      </w:r>
+    </w:p>
+    <w:p>
+      <w:pPr>
+        <w:pStyle w:val="Prrafodelista"/>
+        <w:numPr>
           <w:ilvl w:val="0"/>
-          <w:numId w:val="8"/>
-        </w:numPr>
-        <w:spacing w:after="288"/>
-      </w:pPr>
-      <w:r>
-        <w:t>Tabla Usuarios</w:t>
-      </w:r>
-    </w:p>
-    <w:p>
-      <w:pPr>
-        <w:pStyle w:val="Prrafodelista"/>
-        <w:numPr>
-          <w:ilvl w:val="1"/>
-          <w:numId w:val="8"/>
-        </w:numPr>
-        <w:spacing w:after="288"/>
-      </w:pPr>
-      <w:r>
-        <w:t>Nombre  de usuario -&gt;  tipo de usuario</w:t>
+          <w:numId w:val="10"/>
+        </w:numPr>
+        <w:spacing w:after="288"/>
+      </w:pPr>
+      <w:r>
+        <w:rPr>
+          <w:b/>
+        </w:rPr>
+        <w:t>1 FN</w:t>
+      </w:r>
+      <w:r>
+        <w:t xml:space="preserve"> : No existen atributos </w:t>
+      </w:r>
+      <w:proofErr w:type="spellStart"/>
+      <w:r>
+        <w:t>multivalorados</w:t>
+      </w:r>
+      <w:proofErr w:type="spellEnd"/>
+      <w:r>
+        <w:t xml:space="preserve"> por lo que se cumple</w:t>
+      </w:r>
+    </w:p>
+    <w:p>
+      <w:pPr>
+        <w:pStyle w:val="Prrafodelista"/>
+        <w:numPr>
+          <w:ilvl w:val="0"/>
+          <w:numId w:val="10"/>
+        </w:numPr>
+        <w:spacing w:after="288"/>
+      </w:pPr>
+      <w:r>
+        <w:rPr>
+          <w:b/>
+        </w:rPr>
+        <w:t>2 FN</w:t>
+      </w:r>
+      <w:r>
+        <w:t xml:space="preserve">: </w:t>
+      </w:r>
+      <w:r>
+        <w:br/>
+        <w:t xml:space="preserve">No existe atributo no primo A tal que exista C -&gt; A  tal que C sea parte de una clave </w:t>
+      </w:r>
+      <w:r>
+        <w:sym w:font="Wingdings" w:char="F0E0"/>
+      </w:r>
+      <w:r>
+        <w:t xml:space="preserve"> Cumple 2 FN</w:t>
+      </w:r>
+    </w:p>
+    <w:p>
+      <w:pPr>
+        <w:pStyle w:val="Prrafodelista"/>
+        <w:numPr>
+          <w:ilvl w:val="0"/>
+          <w:numId w:val="10"/>
+        </w:numPr>
+        <w:spacing w:after="288"/>
+      </w:pPr>
+      <w:r>
+        <w:rPr>
+          <w:b/>
+        </w:rPr>
+        <w:t>3 FN</w:t>
+      </w:r>
+      <w:r>
+        <w:t xml:space="preserve"> : </w:t>
+      </w:r>
+      <w:r>
+        <w:br/>
+      </w:r>
+      <w:proofErr w:type="spellStart"/>
+      <w:r>
+        <w:t>IdUsuario</w:t>
+      </w:r>
+      <w:proofErr w:type="spellEnd"/>
+      <w:r>
+        <w:t xml:space="preserve"> -&gt; </w:t>
+      </w:r>
+      <w:proofErr w:type="spellStart"/>
+      <w:r>
+        <w:t>NombreUsuario</w:t>
+      </w:r>
+      <w:proofErr w:type="spellEnd"/>
+      <w:r>
+        <w:t xml:space="preserve">, Contraseña  :  </w:t>
+      </w:r>
+      <w:proofErr w:type="spellStart"/>
+      <w:r>
+        <w:t>IdUsuario</w:t>
+      </w:r>
+      <w:proofErr w:type="spellEnd"/>
+      <w:r>
+        <w:t xml:space="preserve"> es </w:t>
+      </w:r>
+      <w:proofErr w:type="spellStart"/>
+      <w:r>
+        <w:t>superclave</w:t>
+      </w:r>
+      <w:proofErr w:type="spellEnd"/>
+      <w:r>
+        <w:br/>
+      </w:r>
+      <w:proofErr w:type="spellStart"/>
+      <w:r>
+        <w:t>IdGrupo,Año</w:t>
+      </w:r>
+      <w:proofErr w:type="spellEnd"/>
+      <w:r>
+        <w:t xml:space="preserve"> -&gt; </w:t>
+      </w:r>
+      <w:proofErr w:type="spellStart"/>
+      <w:r>
+        <w:t>Asignatura,Curso,Grupo</w:t>
+      </w:r>
+      <w:proofErr w:type="spellEnd"/>
+      <w:r>
+        <w:t xml:space="preserve"> : {</w:t>
+      </w:r>
+      <w:proofErr w:type="spellStart"/>
+      <w:r>
+        <w:t>IdGrupo,Año</w:t>
+      </w:r>
+      <w:proofErr w:type="spellEnd"/>
+      <w:r>
+        <w:t xml:space="preserve">}  es </w:t>
+      </w:r>
+      <w:proofErr w:type="spellStart"/>
+      <w:r>
+        <w:t>superclave</w:t>
+      </w:r>
+      <w:proofErr w:type="spellEnd"/>
+      <w:r>
+        <w:br/>
+      </w:r>
+      <w:proofErr w:type="spellStart"/>
+      <w:r>
+        <w:lastRenderedPageBreak/>
+        <w:t>IdTipo</w:t>
+      </w:r>
+      <w:proofErr w:type="spellEnd"/>
+      <w:r>
+        <w:t xml:space="preserve"> -&gt; </w:t>
+      </w:r>
+      <w:proofErr w:type="spellStart"/>
+      <w:r>
+        <w:t>NombreTipo,Permisos</w:t>
+      </w:r>
+      <w:proofErr w:type="spellEnd"/>
+      <w:r>
+        <w:t xml:space="preserve"> : </w:t>
+      </w:r>
+      <w:proofErr w:type="spellStart"/>
+      <w:r>
+        <w:t>IdTipo</w:t>
+      </w:r>
+      <w:proofErr w:type="spellEnd"/>
+      <w:r>
+        <w:t xml:space="preserve"> es </w:t>
+      </w:r>
+      <w:proofErr w:type="spellStart"/>
+      <w:r>
+        <w:t>superclave</w:t>
+      </w:r>
+      <w:proofErr w:type="spellEnd"/>
+      <w:r>
+        <w:t>.</w:t>
+      </w:r>
+      <w:r>
+        <w:br/>
+        <w:t>Se cumple la 3 FN</w:t>
+      </w:r>
+    </w:p>
+    <w:p>
+      <w:pPr>
+        <w:pStyle w:val="Prrafodelista"/>
+        <w:numPr>
+          <w:ilvl w:val="0"/>
+          <w:numId w:val="10"/>
+        </w:numPr>
+        <w:spacing w:after="288"/>
+      </w:pPr>
+      <w:r>
+        <w:rPr>
+          <w:b/>
+        </w:rPr>
+        <w:t>FNBC</w:t>
+      </w:r>
+      <w:r>
+        <w:t xml:space="preserve"> : Como en la demostración de la 3 FN, todas las DF cumplían que eran </w:t>
+      </w:r>
+      <w:proofErr w:type="spellStart"/>
+      <w:r>
+        <w:t>superclaves</w:t>
+      </w:r>
+      <w:proofErr w:type="spellEnd"/>
+      <w:r>
+        <w:t xml:space="preserve"> entonces también se </w:t>
+      </w:r>
+      <w:r>
+        <w:t>cumple la 4 FN o FNBC</w:t>
       </w:r>
     </w:p>
     <w:p>
@@ -889,7 +1163,6 @@
         <w:spacing w:after="288"/>
       </w:pPr>
       <w:r>
-        <w:lastRenderedPageBreak/>
         <w:t xml:space="preserve">Usuarios y nombre de las maquinas virtuales activas para </w:t>
       </w:r>
       <w:r>
@@ -1178,6 +1451,7 @@
           <w:noProof/>
           <w:lang w:eastAsia="es-ES"/>
         </w:rPr>
+        <w:lastRenderedPageBreak/>
         <w:drawing>
           <wp:inline distT="0" distB="0" distL="0" distR="0">
             <wp:extent cx="5546912" cy="1257300"/>
@@ -1238,7 +1512,69 @@
         <w:spacing w:after="288"/>
       </w:pPr>
       <w:r>
-        <w:t>En cuanto a las dependencias funcionales encontradas en esta base de datos, tenemos:</w:t>
+        <w:t>Las dependencias funcionales encontradas son:</w:t>
+      </w:r>
+    </w:p>
+    <w:p>
+      <w:pPr>
+        <w:pStyle w:val="Prrafodelista"/>
+        <w:numPr>
+          <w:ilvl w:val="1"/>
+          <w:numId w:val="8"/>
+        </w:numPr>
+        <w:spacing w:after="288"/>
+      </w:pPr>
+      <w:proofErr w:type="spellStart"/>
+      <w:r>
+        <w:t>IdServidor</w:t>
+      </w:r>
+      <w:proofErr w:type="spellEnd"/>
+      <w:r>
+        <w:t xml:space="preserve">-&gt; </w:t>
+      </w:r>
+      <w:proofErr w:type="spellStart"/>
+      <w:r>
+        <w:t>MaxMV,IP,Puerto</w:t>
+      </w:r>
+      <w:proofErr w:type="spellEnd"/>
+    </w:p>
+    <w:p>
+      <w:pPr>
+        <w:pStyle w:val="Prrafodelista"/>
+        <w:numPr>
+          <w:ilvl w:val="1"/>
+          <w:numId w:val="8"/>
+        </w:numPr>
+        <w:spacing w:after="288"/>
+      </w:pPr>
+      <w:proofErr w:type="spellStart"/>
+      <w:r>
+        <w:t>IdImagen</w:t>
+      </w:r>
+      <w:proofErr w:type="spellEnd"/>
+      <w:r>
+        <w:t>-&gt;</w:t>
+      </w:r>
+      <w:proofErr w:type="spellStart"/>
+      <w:r>
+        <w:t>Nombre,Descripción</w:t>
+      </w:r>
+      <w:proofErr w:type="spellEnd"/>
+    </w:p>
+    <w:p>
+      <w:pPr>
+        <w:spacing w:after="288"/>
+      </w:pPr>
+      <w:r>
+        <w:t xml:space="preserve">Con respecto a estas dependencias funcionales procedemos </w:t>
+      </w:r>
+      <w:proofErr w:type="gramStart"/>
+      <w:r>
+        <w:t>a el</w:t>
+      </w:r>
+      <w:proofErr w:type="gramEnd"/>
+      <w:r>
+        <w:t xml:space="preserve"> estudio de las formas normales</w:t>
       </w:r>
     </w:p>
     <w:p>
@@ -1246,30 +1582,161 @@
         <w:pStyle w:val="Prrafodelista"/>
         <w:numPr>
           <w:ilvl w:val="0"/>
-          <w:numId w:val="9"/>
-        </w:numPr>
-        <w:spacing w:after="288"/>
-      </w:pPr>
-      <w:r>
-        <w:t xml:space="preserve">Tabla </w:t>
-      </w:r>
-      <w:proofErr w:type="spellStart"/>
-      <w:r>
-        <w:t>ServidorMV</w:t>
-      </w:r>
-      <w:proofErr w:type="spellEnd"/>
-    </w:p>
-    <w:p>
-      <w:pPr>
-        <w:pStyle w:val="Prrafodelista"/>
-        <w:numPr>
-          <w:ilvl w:val="1"/>
-          <w:numId w:val="9"/>
-        </w:numPr>
-        <w:spacing w:after="288"/>
-      </w:pPr>
-      <w:r>
-        <w:t>IP del Servidor, puerto -&gt;  Socket.</w:t>
+          <w:numId w:val="10"/>
+        </w:numPr>
+        <w:spacing w:after="288"/>
+      </w:pPr>
+      <w:r>
+        <w:rPr>
+          <w:b/>
+        </w:rPr>
+        <w:t>1 FN</w:t>
+      </w:r>
+      <w:r>
+        <w:t xml:space="preserve"> : No existen atributos </w:t>
+      </w:r>
+      <w:proofErr w:type="spellStart"/>
+      <w:r>
+        <w:t>multivalorados</w:t>
+      </w:r>
+      <w:proofErr w:type="spellEnd"/>
+      <w:r>
+        <w:t xml:space="preserve"> por lo que se cumple</w:t>
+      </w:r>
+    </w:p>
+    <w:p>
+      <w:pPr>
+        <w:pStyle w:val="Prrafodelista"/>
+        <w:numPr>
+          <w:ilvl w:val="0"/>
+          <w:numId w:val="10"/>
+        </w:numPr>
+        <w:spacing w:after="288"/>
+      </w:pPr>
+      <w:r>
+        <w:rPr>
+          <w:b/>
+        </w:rPr>
+        <w:t>2 FN</w:t>
+      </w:r>
+      <w:r>
+        <w:t xml:space="preserve">: </w:t>
+      </w:r>
+      <w:r>
+        <w:br/>
+        <w:t xml:space="preserve">No existe atributo no primo A tal que exista C -&gt; A  tal que C sea parte de una clave </w:t>
+      </w:r>
+      <w:r>
+        <w:sym w:font="Wingdings" w:char="F0E0"/>
+      </w:r>
+      <w:r>
+        <w:t xml:space="preserve"> Cumple 2 FN</w:t>
+      </w:r>
+    </w:p>
+    <w:p>
+      <w:pPr>
+        <w:pStyle w:val="Prrafodelista"/>
+        <w:numPr>
+          <w:ilvl w:val="0"/>
+          <w:numId w:val="10"/>
+        </w:numPr>
+        <w:spacing w:after="288"/>
+      </w:pPr>
+      <w:r>
+        <w:rPr>
+          <w:b/>
+        </w:rPr>
+        <w:t>3 FN</w:t>
+      </w:r>
+      <w:r>
+        <w:t xml:space="preserve"> : </w:t>
+      </w:r>
+      <w:r>
+        <w:br/>
+      </w:r>
+      <w:proofErr w:type="spellStart"/>
+      <w:r>
+        <w:t>IdServidor</w:t>
+      </w:r>
+      <w:proofErr w:type="spellEnd"/>
+      <w:r>
+        <w:t xml:space="preserve"> -&gt; </w:t>
+      </w:r>
+      <w:proofErr w:type="spellStart"/>
+      <w:r>
+        <w:t>MaxMV,IP,Puerto</w:t>
+      </w:r>
+      <w:proofErr w:type="spellEnd"/>
+      <w:r>
+        <w:t xml:space="preserve"> : </w:t>
+      </w:r>
+      <w:proofErr w:type="spellStart"/>
+      <w:r>
+        <w:t>IdServidor</w:t>
+      </w:r>
+      <w:proofErr w:type="spellEnd"/>
+      <w:r>
+        <w:t xml:space="preserve"> es </w:t>
+      </w:r>
+      <w:proofErr w:type="spellStart"/>
+      <w:r>
+        <w:t>superclave</w:t>
+      </w:r>
+      <w:proofErr w:type="spellEnd"/>
+      <w:r>
+        <w:br/>
+      </w:r>
+      <w:proofErr w:type="spellStart"/>
+      <w:r>
+        <w:t>IdImagen</w:t>
+      </w:r>
+      <w:proofErr w:type="spellEnd"/>
+      <w:r>
+        <w:t xml:space="preserve"> -&gt; Nombre, Descripción : </w:t>
+      </w:r>
+      <w:proofErr w:type="spellStart"/>
+      <w:r>
+        <w:t>IdImagen</w:t>
+      </w:r>
+      <w:proofErr w:type="spellEnd"/>
+      <w:r>
+        <w:t xml:space="preserve"> es </w:t>
+      </w:r>
+      <w:proofErr w:type="spellStart"/>
+      <w:r>
+        <w:t>superclave</w:t>
+      </w:r>
+      <w:proofErr w:type="spellEnd"/>
+      <w:r>
+        <w:br/>
+        <w:t>Se cumple la 3 FN</w:t>
+      </w:r>
+    </w:p>
+    <w:p>
+      <w:pPr>
+        <w:pStyle w:val="Prrafodelista"/>
+        <w:numPr>
+          <w:ilvl w:val="0"/>
+          <w:numId w:val="10"/>
+        </w:numPr>
+        <w:spacing w:after="288"/>
+      </w:pPr>
+      <w:r>
+        <w:rPr>
+          <w:b/>
+        </w:rPr>
+        <w:t>FNBC</w:t>
+      </w:r>
+      <w:r>
+        <w:t xml:space="preserve"> : Como en la demostración de la 3 FN, todas las DF cumplían que eran </w:t>
+      </w:r>
+      <w:proofErr w:type="spellStart"/>
+      <w:r>
+        <w:t>superclaves</w:t>
+      </w:r>
+      <w:proofErr w:type="spellEnd"/>
+      <w:r>
+        <w:t xml:space="preserve"> entonces también se cumple la 4 FN o FNBC</w:t>
       </w:r>
     </w:p>
     <w:p>
@@ -1325,7 +1792,6 @@
         <w:spacing w:after="288"/>
       </w:pPr>
       <w:r>
-        <w:lastRenderedPageBreak/>
         <w:t xml:space="preserve">Cada uno de los servidores de máquinas virtuales contendrá una base de datos con información relativa a los usuarios que tienen </w:t>
       </w:r>
       <w:proofErr w:type="spellStart"/>
@@ -1381,6 +1847,7 @@
         <w:spacing w:after="288"/>
       </w:pPr>
       <w:r>
+        <w:lastRenderedPageBreak/>
         <w:t>Para albergar dicha información la base de datos tendrá que contar con las siguientes tablas:</w:t>
       </w:r>
     </w:p>
@@ -1756,7 +2223,6 @@
           <w:noProof/>
           <w:lang w:eastAsia="es-ES"/>
         </w:rPr>
-        <w:lastRenderedPageBreak/>
         <w:drawing>
           <wp:inline distT="0" distB="0" distL="0" distR="0">
             <wp:extent cx="4476750" cy="1869764"/>
@@ -1817,7 +2283,80 @@
         <w:spacing w:after="288"/>
       </w:pPr>
       <w:r>
-        <w:t>En cuanto a las dependencias funcionales encontradas en esta base de datos, tenemos:</w:t>
+        <w:t>Las dependencias funcionales encontradas son:</w:t>
+      </w:r>
+    </w:p>
+    <w:p>
+      <w:pPr>
+        <w:pStyle w:val="Prrafodelista"/>
+        <w:numPr>
+          <w:ilvl w:val="1"/>
+          <w:numId w:val="8"/>
+        </w:numPr>
+        <w:spacing w:after="288"/>
+      </w:pPr>
+      <w:r>
+        <w:t xml:space="preserve">IDMV -&gt; </w:t>
+      </w:r>
+      <w:proofErr w:type="spellStart"/>
+      <w:r>
+        <w:t>NombreMV,RutaImagen,RutaFicheroConf</w:t>
+      </w:r>
+      <w:proofErr w:type="spellEnd"/>
+    </w:p>
+    <w:p>
+      <w:pPr>
+        <w:pStyle w:val="Prrafodelista"/>
+        <w:numPr>
+          <w:ilvl w:val="1"/>
+          <w:numId w:val="8"/>
+        </w:numPr>
+        <w:spacing w:after="288"/>
+      </w:pPr>
+      <w:proofErr w:type="spellStart"/>
+      <w:r>
+        <w:lastRenderedPageBreak/>
+        <w:t>PuertoVNC</w:t>
+      </w:r>
+      <w:proofErr w:type="spellEnd"/>
+      <w:r>
+        <w:t xml:space="preserve"> -&gt; </w:t>
+      </w:r>
+      <w:proofErr w:type="spellStart"/>
+      <w:r>
+        <w:t>Usuario,MaquinaVirtual,RutaCopiaImagen,RutaCopiaFicheroConf</w:t>
+      </w:r>
+      <w:proofErr w:type="spellEnd"/>
+      <w:r>
+        <w:t xml:space="preserve">, MAC, </w:t>
+      </w:r>
+      <w:proofErr w:type="spellStart"/>
+      <w:r>
+        <w:t>ContraseñaVNC</w:t>
+      </w:r>
+      <w:proofErr w:type="spellEnd"/>
+    </w:p>
+    <w:p>
+      <w:pPr>
+        <w:pStyle w:val="Prrafodelista"/>
+        <w:spacing w:after="288"/>
+        <w:ind w:left="1440"/>
+      </w:pPr>
+    </w:p>
+    <w:p>
+      <w:pPr>
+        <w:spacing w:after="288"/>
+      </w:pPr>
+      <w:r>
+        <w:t xml:space="preserve">Con respecto a estas dependencias funcionales procedemos </w:t>
+      </w:r>
+      <w:proofErr w:type="gramStart"/>
+      <w:r>
+        <w:t>a el</w:t>
+      </w:r>
+      <w:proofErr w:type="gramEnd"/>
+      <w:r>
+        <w:t xml:space="preserve"> estudio de las formas normales</w:t>
       </w:r>
     </w:p>
     <w:p>
@@ -1825,30 +2364,26 @@
         <w:pStyle w:val="Prrafodelista"/>
         <w:numPr>
           <w:ilvl w:val="0"/>
-          <w:numId w:val="9"/>
-        </w:numPr>
-        <w:spacing w:after="288"/>
-      </w:pPr>
-      <w:r>
-        <w:t xml:space="preserve">Tabla </w:t>
-      </w:r>
-      <w:proofErr w:type="spellStart"/>
-      <w:r>
-        <w:t>MaquinasVirtuales</w:t>
-      </w:r>
-      <w:proofErr w:type="spellEnd"/>
-    </w:p>
-    <w:p>
-      <w:pPr>
-        <w:pStyle w:val="Prrafodelista"/>
-        <w:numPr>
-          <w:ilvl w:val="1"/>
-          <w:numId w:val="9"/>
-        </w:numPr>
-        <w:spacing w:after="288"/>
-      </w:pPr>
-      <w:r>
-        <w:t>Nombre máquina virtual  -&gt;  ruta de la imagen, fichero de configuración</w:t>
+          <w:numId w:val="10"/>
+        </w:numPr>
+        <w:spacing w:after="288"/>
+      </w:pPr>
+      <w:r>
+        <w:rPr>
+          <w:b/>
+        </w:rPr>
+        <w:t>1 FN</w:t>
+      </w:r>
+      <w:r>
+        <w:t xml:space="preserve"> : No existen atributos </w:t>
+      </w:r>
+      <w:proofErr w:type="spellStart"/>
+      <w:r>
+        <w:t>multivalorados</w:t>
+      </w:r>
+      <w:proofErr w:type="spellEnd"/>
+      <w:r>
+        <w:t xml:space="preserve"> por lo que se cumple</w:t>
       </w:r>
     </w:p>
     <w:p>
@@ -1856,30 +2391,132 @@
         <w:pStyle w:val="Prrafodelista"/>
         <w:numPr>
           <w:ilvl w:val="0"/>
-          <w:numId w:val="9"/>
-        </w:numPr>
-        <w:spacing w:after="288"/>
-      </w:pPr>
-      <w:r>
-        <w:t xml:space="preserve">Tabla </w:t>
-      </w:r>
-      <w:proofErr w:type="spellStart"/>
-      <w:r>
-        <w:t>MVActuales</w:t>
-      </w:r>
-      <w:proofErr w:type="spellEnd"/>
-    </w:p>
-    <w:p>
-      <w:pPr>
-        <w:pStyle w:val="Prrafodelista"/>
-        <w:numPr>
-          <w:ilvl w:val="1"/>
-          <w:numId w:val="9"/>
-        </w:numPr>
-        <w:spacing w:after="288"/>
-      </w:pPr>
-      <w:r>
-        <w:t>Identificador del usuario, identificador de la máquina virtual -&gt; ruta de la copia de la imagen, ruta del fichero de configuración copiado</w:t>
+          <w:numId w:val="10"/>
+        </w:numPr>
+        <w:spacing w:after="288"/>
+      </w:pPr>
+      <w:r>
+        <w:rPr>
+          <w:b/>
+        </w:rPr>
+        <w:t>2 FN</w:t>
+      </w:r>
+      <w:r>
+        <w:t xml:space="preserve">: </w:t>
+      </w:r>
+      <w:r>
+        <w:br/>
+        <w:t xml:space="preserve">No existe atributo no primo A tal que exista C -&gt; A  tal que C sea parte de una clave </w:t>
+      </w:r>
+      <w:r>
+        <w:sym w:font="Wingdings" w:char="F0E0"/>
+      </w:r>
+      <w:r>
+        <w:t xml:space="preserve"> Cumple 2 FN</w:t>
+      </w:r>
+    </w:p>
+    <w:p>
+      <w:pPr>
+        <w:pStyle w:val="Prrafodelista"/>
+        <w:numPr>
+          <w:ilvl w:val="0"/>
+          <w:numId w:val="10"/>
+        </w:numPr>
+        <w:spacing w:after="288"/>
+      </w:pPr>
+      <w:r>
+        <w:rPr>
+          <w:b/>
+        </w:rPr>
+        <w:t>3 FN</w:t>
+      </w:r>
+      <w:r>
+        <w:t xml:space="preserve"> : </w:t>
+      </w:r>
+      <w:r>
+        <w:br/>
+      </w:r>
+      <w:r>
+        <w:t xml:space="preserve">IDMV -&gt; </w:t>
+      </w:r>
+      <w:proofErr w:type="spellStart"/>
+      <w:r>
+        <w:t>NombreMV,RutaImagen,RutaFicheroConf</w:t>
+      </w:r>
+      <w:proofErr w:type="spellEnd"/>
+      <w:r>
+        <w:t xml:space="preserve"> : IDMV es </w:t>
+      </w:r>
+      <w:proofErr w:type="spellStart"/>
+      <w:r>
+        <w:t>superclave</w:t>
+      </w:r>
+      <w:proofErr w:type="spellEnd"/>
+      <w:r>
+        <w:br/>
+      </w:r>
+      <w:proofErr w:type="spellStart"/>
+      <w:r>
+        <w:t>PuertoVNC</w:t>
+      </w:r>
+      <w:proofErr w:type="spellEnd"/>
+      <w:r>
+        <w:t xml:space="preserve"> -&gt; </w:t>
+      </w:r>
+      <w:proofErr w:type="spellStart"/>
+      <w:r>
+        <w:t>Usuario,MaquinaVirtual,RutaCopiaImagen,RutaCopiaFicheroConf</w:t>
+      </w:r>
+      <w:proofErr w:type="spellEnd"/>
+      <w:r>
+        <w:t xml:space="preserve">, MAC, </w:t>
+      </w:r>
+      <w:proofErr w:type="spellStart"/>
+      <w:r>
+        <w:t>ContraseñaVNC</w:t>
+      </w:r>
+      <w:proofErr w:type="spellEnd"/>
+      <w:r>
+        <w:t xml:space="preserve"> : </w:t>
+      </w:r>
+      <w:proofErr w:type="spellStart"/>
+      <w:r>
+        <w:t>PuertoVNC</w:t>
+      </w:r>
+      <w:proofErr w:type="spellEnd"/>
+      <w:r>
+        <w:t xml:space="preserve"> es superclave</w:t>
+      </w:r>
+      <w:r>
+        <w:br/>
+        <w:t>Se cumple la 3 FN</w:t>
+      </w:r>
+    </w:p>
+    <w:p>
+      <w:pPr>
+        <w:pStyle w:val="Prrafodelista"/>
+        <w:numPr>
+          <w:ilvl w:val="0"/>
+          <w:numId w:val="10"/>
+        </w:numPr>
+        <w:spacing w:after="288"/>
+      </w:pPr>
+      <w:r>
+        <w:rPr>
+          <w:b/>
+        </w:rPr>
+        <w:t>FNBC</w:t>
+      </w:r>
+      <w:r>
+        <w:t xml:space="preserve"> : Como en la demostración de la 3 FN, todas las DF cumplían que eran </w:t>
+      </w:r>
+      <w:proofErr w:type="spellStart"/>
+      <w:r>
+        <w:t>superclaves</w:t>
+      </w:r>
+      <w:proofErr w:type="spellEnd"/>
+      <w:r>
+        <w:t xml:space="preserve"> entonces también se cumple la 4 FN o FNBC</w:t>
       </w:r>
     </w:p>
     <w:p>
@@ -1946,6 +2583,119 @@
 <file path=word/numbering.xml><?xml version="1.0" encoding="utf-8"?>
 <w:numbering xmlns:ve="http://schemas.openxmlformats.org/markup-compatibility/2006" xmlns:o="urn:schemas-microsoft-com:office:office" xmlns:r="http://schemas.openxmlformats.org/officeDocument/2006/relationships" xmlns:m="http://schemas.openxmlformats.org/officeDocument/2006/math" xmlns:v="urn:schemas-microsoft-com:vml" xmlns:wp="http://schemas.openxmlformats.org/drawingml/2006/wordprocessingDrawing" xmlns:w10="urn:schemas-microsoft-com:office:word" xmlns:w="http://schemas.openxmlformats.org/wordprocessingml/2006/main" xmlns:wne="http://schemas.microsoft.com/office/word/2006/wordml">
   <w:abstractNum w:abstractNumId="0">
+    <w:nsid w:val="11687305"/>
+    <w:multiLevelType w:val="hybridMultilevel"/>
+    <w:tmpl w:val="9BE08634"/>
+    <w:lvl w:ilvl="0" w:tplc="0C0A0001">
+      <w:start w:val="1"/>
+      <w:numFmt w:val="bullet"/>
+      <w:lvlText w:val=""/>
+      <w:lvlJc w:val="left"/>
+      <w:pPr>
+        <w:ind w:left="720" w:hanging="360"/>
+      </w:pPr>
+      <w:rPr>
+        <w:rFonts w:ascii="Symbol" w:hAnsi="Symbol" w:hint="default"/>
+      </w:rPr>
+    </w:lvl>
+    <w:lvl w:ilvl="1" w:tplc="0C0A0003">
+      <w:start w:val="1"/>
+      <w:numFmt w:val="bullet"/>
+      <w:lvlText w:val="o"/>
+      <w:lvlJc w:val="left"/>
+      <w:pPr>
+        <w:ind w:left="1440" w:hanging="360"/>
+      </w:pPr>
+      <w:rPr>
+        <w:rFonts w:ascii="Courier New" w:hAnsi="Courier New" w:cs="Courier New" w:hint="default"/>
+      </w:rPr>
+    </w:lvl>
+    <w:lvl w:ilvl="2" w:tplc="0C0A0005" w:tentative="1">
+      <w:start w:val="1"/>
+      <w:numFmt w:val="bullet"/>
+      <w:lvlText w:val=""/>
+      <w:lvlJc w:val="left"/>
+      <w:pPr>
+        <w:ind w:left="2160" w:hanging="360"/>
+      </w:pPr>
+      <w:rPr>
+        <w:rFonts w:ascii="Wingdings" w:hAnsi="Wingdings" w:hint="default"/>
+      </w:rPr>
+    </w:lvl>
+    <w:lvl w:ilvl="3" w:tplc="0C0A0001" w:tentative="1">
+      <w:start w:val="1"/>
+      <w:numFmt w:val="bullet"/>
+      <w:lvlText w:val=""/>
+      <w:lvlJc w:val="left"/>
+      <w:pPr>
+        <w:ind w:left="2880" w:hanging="360"/>
+      </w:pPr>
+      <w:rPr>
+        <w:rFonts w:ascii="Symbol" w:hAnsi="Symbol" w:hint="default"/>
+      </w:rPr>
+    </w:lvl>
+    <w:lvl w:ilvl="4" w:tplc="0C0A0003" w:tentative="1">
+      <w:start w:val="1"/>
+      <w:numFmt w:val="bullet"/>
+      <w:lvlText w:val="o"/>
+      <w:lvlJc w:val="left"/>
+      <w:pPr>
+        <w:ind w:left="3600" w:hanging="360"/>
+      </w:pPr>
+      <w:rPr>
+        <w:rFonts w:ascii="Courier New" w:hAnsi="Courier New" w:cs="Courier New" w:hint="default"/>
+      </w:rPr>
+    </w:lvl>
+    <w:lvl w:ilvl="5" w:tplc="0C0A0005" w:tentative="1">
+      <w:start w:val="1"/>
+      <w:numFmt w:val="bullet"/>
+      <w:lvlText w:val=""/>
+      <w:lvlJc w:val="left"/>
+      <w:pPr>
+        <w:ind w:left="4320" w:hanging="360"/>
+      </w:pPr>
+      <w:rPr>
+        <w:rFonts w:ascii="Wingdings" w:hAnsi="Wingdings" w:hint="default"/>
+      </w:rPr>
+    </w:lvl>
+    <w:lvl w:ilvl="6" w:tplc="0C0A0001" w:tentative="1">
+      <w:start w:val="1"/>
+      <w:numFmt w:val="bullet"/>
+      <w:lvlText w:val=""/>
+      <w:lvlJc w:val="left"/>
+      <w:pPr>
+        <w:ind w:left="5040" w:hanging="360"/>
+      </w:pPr>
+      <w:rPr>
+        <w:rFonts w:ascii="Symbol" w:hAnsi="Symbol" w:hint="default"/>
+      </w:rPr>
+    </w:lvl>
+    <w:lvl w:ilvl="7" w:tplc="0C0A0003" w:tentative="1">
+      <w:start w:val="1"/>
+      <w:numFmt w:val="bullet"/>
+      <w:lvlText w:val="o"/>
+      <w:lvlJc w:val="left"/>
+      <w:pPr>
+        <w:ind w:left="5760" w:hanging="360"/>
+      </w:pPr>
+      <w:rPr>
+        <w:rFonts w:ascii="Courier New" w:hAnsi="Courier New" w:cs="Courier New" w:hint="default"/>
+      </w:rPr>
+    </w:lvl>
+    <w:lvl w:ilvl="8" w:tplc="0C0A0005" w:tentative="1">
+      <w:start w:val="1"/>
+      <w:numFmt w:val="bullet"/>
+      <w:lvlText w:val=""/>
+      <w:lvlJc w:val="left"/>
+      <w:pPr>
+        <w:ind w:left="6480" w:hanging="360"/>
+      </w:pPr>
+      <w:rPr>
+        <w:rFonts w:ascii="Wingdings" w:hAnsi="Wingdings" w:hint="default"/>
+      </w:rPr>
+    </w:lvl>
+  </w:abstractNum>
+  <w:abstractNum w:abstractNumId="1">
     <w:nsid w:val="16CD62BC"/>
     <w:multiLevelType w:val="hybridMultilevel"/>
     <w:tmpl w:val="247AE32E"/>
@@ -2058,7 +2808,7 @@
       </w:rPr>
     </w:lvl>
   </w:abstractNum>
-  <w:abstractNum w:abstractNumId="1">
+  <w:abstractNum w:abstractNumId="2">
     <w:nsid w:val="24354164"/>
     <w:multiLevelType w:val="hybridMultilevel"/>
     <w:tmpl w:val="BAEC90FA"/>
@@ -2171,7 +2921,7 @@
       </w:rPr>
     </w:lvl>
   </w:abstractNum>
-  <w:abstractNum w:abstractNumId="2">
+  <w:abstractNum w:abstractNumId="3">
     <w:nsid w:val="31FE0FF1"/>
     <w:multiLevelType w:val="hybridMultilevel"/>
     <w:tmpl w:val="6D62C188"/>
@@ -2285,7 +3035,7 @@
       </w:rPr>
     </w:lvl>
   </w:abstractNum>
-  <w:abstractNum w:abstractNumId="3">
+  <w:abstractNum w:abstractNumId="4">
     <w:nsid w:val="519B65A5"/>
     <w:multiLevelType w:val="hybridMultilevel"/>
     <w:tmpl w:val="6D526FC4"/>
@@ -2398,7 +3148,7 @@
       </w:rPr>
     </w:lvl>
   </w:abstractNum>
-  <w:abstractNum w:abstractNumId="4">
+  <w:abstractNum w:abstractNumId="5">
     <w:nsid w:val="582A08DE"/>
     <w:multiLevelType w:val="hybridMultilevel"/>
     <w:tmpl w:val="A3EAC5A0"/>
@@ -2511,7 +3261,7 @@
       </w:rPr>
     </w:lvl>
   </w:abstractNum>
-  <w:abstractNum w:abstractNumId="5">
+  <w:abstractNum w:abstractNumId="6">
     <w:nsid w:val="6585672B"/>
     <w:multiLevelType w:val="hybridMultilevel"/>
     <w:tmpl w:val="9724D6F4"/>
@@ -2624,7 +3374,7 @@
       </w:rPr>
     </w:lvl>
   </w:abstractNum>
-  <w:abstractNum w:abstractNumId="6">
+  <w:abstractNum w:abstractNumId="7">
     <w:nsid w:val="69117D04"/>
     <w:multiLevelType w:val="hybridMultilevel"/>
     <w:tmpl w:val="918E8962"/>
@@ -2737,7 +3487,7 @@
       </w:rPr>
     </w:lvl>
   </w:abstractNum>
-  <w:abstractNum w:abstractNumId="7">
+  <w:abstractNum w:abstractNumId="8">
     <w:nsid w:val="7DD064CF"/>
     <w:multiLevelType w:val="hybridMultilevel"/>
     <w:tmpl w:val="5894A7A2"/>
@@ -2851,7 +3601,7 @@
       </w:rPr>
     </w:lvl>
   </w:abstractNum>
-  <w:abstractNum w:abstractNumId="8">
+  <w:abstractNum w:abstractNumId="9">
     <w:nsid w:val="7FAA71F6"/>
     <w:multiLevelType w:val="hybridMultilevel"/>
     <w:tmpl w:val="8682942A"/>
@@ -2965,31 +3715,34 @@
     </w:lvl>
   </w:abstractNum>
   <w:num w:numId="1">
+    <w:abstractNumId w:val="5"/>
+  </w:num>
+  <w:num w:numId="2">
+    <w:abstractNumId w:val="1"/>
+  </w:num>
+  <w:num w:numId="3">
+    <w:abstractNumId w:val="6"/>
+  </w:num>
+  <w:num w:numId="4">
     <w:abstractNumId w:val="4"/>
   </w:num>
-  <w:num w:numId="2">
-    <w:abstractNumId w:val="0"/>
+  <w:num w:numId="5">
+    <w:abstractNumId w:val="2"/>
   </w:num>
-  <w:num w:numId="3">
-    <w:abstractNumId w:val="5"/>
+  <w:num w:numId="6">
+    <w:abstractNumId w:val="9"/>
   </w:num>
-  <w:num w:numId="4">
+  <w:num w:numId="7">
+    <w:abstractNumId w:val="7"/>
+  </w:num>
+  <w:num w:numId="8">
+    <w:abstractNumId w:val="8"/>
+  </w:num>
+  <w:num w:numId="9">
     <w:abstractNumId w:val="3"/>
   </w:num>
-  <w:num w:numId="5">
-    <w:abstractNumId w:val="1"/>
-  </w:num>
-  <w:num w:numId="6">
-    <w:abstractNumId w:val="8"/>
-  </w:num>
-  <w:num w:numId="7">
-    <w:abstractNumId w:val="6"/>
-  </w:num>
-  <w:num w:numId="8">
-    <w:abstractNumId w:val="7"/>
-  </w:num>
-  <w:num w:numId="9">
-    <w:abstractNumId w:val="2"/>
+  <w:num w:numId="10">
+    <w:abstractNumId w:val="0"/>
   </w:num>
 </w:numbering>
 </file>

</xml_diff>